<commit_message>
Added homework 13 and 14
</commit_message>
<xml_diff>
--- a/Lopputyö/Koti.docx
+++ b/Lopputyö/Koti.docx
@@ -1,6 +1,6 @@
 
 <file path=word/document.xml><?xml version="1.0" encoding="utf-8"?>
-<w:document xmlns:wpc="http://schemas.microsoft.com/office/word/2010/wordprocessingCanvas" xmlns:cx="http://schemas.microsoft.com/office/drawing/2014/chartex" xmlns:cx1="http://schemas.microsoft.com/office/drawing/2015/9/8/chartex" xmlns:cx2="http://schemas.microsoft.com/office/drawing/2015/10/21/chartex" xmlns:cx3="http://schemas.microsoft.com/office/drawing/2016/5/9/chartex" xmlns:cx4="http://schemas.microsoft.com/office/drawing/2016/5/10/chartex" xmlns:cx5="http://schemas.microsoft.com/office/drawing/2016/5/11/chartex" xmlns:cx6="http://schemas.microsoft.com/office/drawing/2016/5/12/chartex" xmlns:cx7="http://schemas.microsoft.com/office/drawing/2016/5/13/chartex" xmlns:cx8="http://schemas.microsoft.com/office/drawing/2016/5/14/chartex" xmlns:mc="http://schemas.openxmlformats.org/markup-compatibility/2006" xmlns:aink="http://schemas.microsoft.com/office/drawing/2016/ink" xmlns:am3d="http://schemas.microsoft.com/office/drawing/2017/model3d" xmlns:o="urn:schemas-microsoft-com:office:office" xmlns:oel="http://schemas.microsoft.com/office/2019/extlst" xmlns:r="http://schemas.openxmlformats.org/officeDocument/2006/relationships" xmlns:m="http://schemas.openxmlformats.org/officeDocument/2006/math" xmlns:v="urn:schemas-microsoft-com:vml" xmlns:wp14="http://schemas.microsoft.com/office/word/2010/wordprocessingDrawing" xmlns:wp="http://schemas.openxmlformats.org/drawingml/2006/wordprocessingDrawing" xmlns:w10="urn:schemas-microsoft-com:office:word" xmlns:w="http://schemas.openxmlformats.org/wordprocessingml/2006/main" xmlns:w14="http://schemas.microsoft.com/office/word/2010/wordml" xmlns:w15="http://schemas.microsoft.com/office/word/2012/wordml" xmlns:w16cex="http://schemas.microsoft.com/office/word/2018/wordml/cex" xmlns:w16cid="http://schemas.microsoft.com/office/word/2016/wordml/cid" xmlns:w16="http://schemas.microsoft.com/office/word/2018/wordml" xmlns:w16sdtdh="http://schemas.microsoft.com/office/word/2020/wordml/sdtdatahash" xmlns:w16se="http://schemas.microsoft.com/office/word/2015/wordml/symex" xmlns:wpg="http://schemas.microsoft.com/office/word/2010/wordprocessingGroup" xmlns:wpi="http://schemas.microsoft.com/office/word/2010/wordprocessingInk" xmlns:wne="http://schemas.microsoft.com/office/word/2006/wordml" xmlns:wps="http://schemas.microsoft.com/office/word/2010/wordprocessingShape" mc:Ignorable="w14 w15 w16se w16cid w16 w16cex w16sdtdh wp14">
+<w:document xmlns:wpc="http://schemas.microsoft.com/office/word/2010/wordprocessingCanvas" xmlns:cx="http://schemas.microsoft.com/office/drawing/2014/chartex" xmlns:cx1="http://schemas.microsoft.com/office/drawing/2015/9/8/chartex" xmlns:cx2="http://schemas.microsoft.com/office/drawing/2015/10/21/chartex" xmlns:cx3="http://schemas.microsoft.com/office/drawing/2016/5/9/chartex" xmlns:cx4="http://schemas.microsoft.com/office/drawing/2016/5/10/chartex" xmlns:cx5="http://schemas.microsoft.com/office/drawing/2016/5/11/chartex" xmlns:cx6="http://schemas.microsoft.com/office/drawing/2016/5/12/chartex" xmlns:cx7="http://schemas.microsoft.com/office/drawing/2016/5/13/chartex" xmlns:cx8="http://schemas.microsoft.com/office/drawing/2016/5/14/chartex" xmlns:mc="http://schemas.openxmlformats.org/markup-compatibility/2006" xmlns:aink="http://schemas.microsoft.com/office/drawing/2016/ink" xmlns:am3d="http://schemas.microsoft.com/office/drawing/2017/model3d" xmlns:o="urn:schemas-microsoft-com:office:office" xmlns:oel="http://schemas.microsoft.com/office/2019/extlst" xmlns:r="http://schemas.openxmlformats.org/officeDocument/2006/relationships" xmlns:m="http://schemas.openxmlformats.org/officeDocument/2006/math" xmlns:v="urn:schemas-microsoft-com:vml" xmlns:wp14="http://schemas.microsoft.com/office/word/2010/wordprocessingDrawing" xmlns:wp="http://schemas.openxmlformats.org/drawingml/2006/wordprocessingDrawing" xmlns:w10="urn:schemas-microsoft-com:office:word" xmlns:w="http://schemas.openxmlformats.org/wordprocessingml/2006/main" xmlns:w14="http://schemas.microsoft.com/office/word/2010/wordml" xmlns:w15="http://schemas.microsoft.com/office/word/2012/wordml" xmlns:w16cex="http://schemas.microsoft.com/office/word/2018/wordml/cex" xmlns:w16cid="http://schemas.microsoft.com/office/word/2016/wordml/cid" xmlns:w16="http://schemas.microsoft.com/office/word/2018/wordml" xmlns:w16du="http://schemas.microsoft.com/office/word/2023/wordml/word16du" xmlns:w16sdtdh="http://schemas.microsoft.com/office/word/2020/wordml/sdtdatahash" xmlns:w16se="http://schemas.microsoft.com/office/word/2015/wordml/symex" xmlns:wpg="http://schemas.microsoft.com/office/word/2010/wordprocessingGroup" xmlns:wpi="http://schemas.microsoft.com/office/word/2010/wordprocessingInk" xmlns:wne="http://schemas.microsoft.com/office/word/2006/wordml" xmlns:wps="http://schemas.microsoft.com/office/word/2010/wordprocessingShape" mc:Ignorable="w14 w15 w16se w16cid w16 w16cex w16sdtdh w16du wp14">
   <w:body>
     <w:p>
       <w:r>
@@ -127,7 +127,7 @@
         </w:numPr>
       </w:pPr>
       <w:r>
-        <w:t>rengas</w:t>
+        <w:t>kampiakseli</w:t>
       </w:r>
     </w:p>
     <w:p>
@@ -867,8 +867,16 @@
           <w:ilvl w:val="1"/>
           <w:numId w:val="2"/>
         </w:numPr>
-      </w:pPr>
-      <w:r>
+        <w:rPr>
+          <w:b/>
+          <w:bCs/>
+        </w:rPr>
+      </w:pPr>
+      <w:r>
+        <w:rPr>
+          <w:b/>
+          <w:bCs/>
+        </w:rPr>
         <w:t>Istuimet</w:t>
       </w:r>
     </w:p>
@@ -2300,8 +2308,12 @@
       <w:pPr>
         <w:numPr>
           <w:ilvl w:val="0"/>
-          <w:numId w:val="3"/>
-        </w:numPr>
+          <w:numId w:val="4"/>
+        </w:numPr>
+        <w:rPr>
+          <w:b/>
+          <w:bCs/>
+        </w:rPr>
       </w:pPr>
       <w:r>
         <w:rPr>
@@ -2309,270 +2321,315 @@
           <w:bCs/>
         </w:rPr>
         <w:lastRenderedPageBreak/>
-        <w:t>Täti:</w:t>
-      </w:r>
-      <w:r>
-        <w:t xml:space="preserve"> Pieni kodikas mökki metsän keskellä, jossa asuu ystävällinen vanha täti, joka kerää ja säilyttää monenlaisia muistoja menneisyydestään.</w:t>
-      </w:r>
-    </w:p>
-    <w:p>
-      <w:pPr>
-        <w:numPr>
-          <w:ilvl w:val="0"/>
-          <w:numId w:val="3"/>
-        </w:numPr>
-      </w:pPr>
-      <w:r>
-        <w:rPr>
-          <w:b/>
-          <w:bCs/>
-        </w:rPr>
-        <w:t>Kirjasto:</w:t>
-      </w:r>
-      <w:r>
-        <w:t xml:space="preserve"> Hiljainen ja rauhallinen tila täynnä kirjahyllyjä ja lukunurkkauksia, jossa ihmiset voivat uppoutua kirjallisuuden maailmaan.</w:t>
-      </w:r>
-    </w:p>
-    <w:p>
-      <w:pPr>
-        <w:numPr>
-          <w:ilvl w:val="0"/>
-          <w:numId w:val="3"/>
-        </w:numPr>
-      </w:pPr>
-      <w:r>
-        <w:rPr>
-          <w:b/>
-          <w:bCs/>
-        </w:rPr>
-        <w:t>Kebab:</w:t>
-      </w:r>
-      <w:r>
-        <w:t xml:space="preserve"> Kiireinen ja värikäs ravintola, jossa tarjoillaan herkullisia kebab-annoksia ja muita välimerellisiä herkkuja.</w:t>
-      </w:r>
-    </w:p>
-    <w:p>
-      <w:pPr>
-        <w:numPr>
-          <w:ilvl w:val="0"/>
-          <w:numId w:val="3"/>
-        </w:numPr>
-      </w:pPr>
-      <w:r>
-        <w:rPr>
-          <w:b/>
-          <w:bCs/>
-        </w:rPr>
-        <w:t>Parturi:</w:t>
-      </w:r>
-      <w:r>
-        <w:t xml:space="preserve"> Tyylikäs parturiliike, jossa voi rentoutua ja hemmotella itseään samalla kun hoidetaan hiuksia ja partaa.</w:t>
-      </w:r>
-    </w:p>
-    <w:p>
-      <w:pPr>
-        <w:numPr>
-          <w:ilvl w:val="0"/>
-          <w:numId w:val="3"/>
-        </w:numPr>
-      </w:pPr>
-      <w:r>
-        <w:rPr>
-          <w:b/>
-          <w:bCs/>
-        </w:rPr>
-        <w:t>Ylöjärven keskusta:</w:t>
-      </w:r>
-      <w:r>
-        <w:t xml:space="preserve"> Pieni, mutta vilkas kaupunkikeskus, jossa on paljon kauppoja, kahviloita ja ihmisiä kulkemassa puolelta toiselle.</w:t>
-      </w:r>
-    </w:p>
-    <w:p>
-      <w:pPr>
-        <w:numPr>
-          <w:ilvl w:val="0"/>
-          <w:numId w:val="3"/>
-        </w:numPr>
-      </w:pPr>
-      <w:r>
-        <w:rPr>
-          <w:b/>
-          <w:bCs/>
-        </w:rPr>
-        <w:t>Tampereen keskustori:</w:t>
-      </w:r>
-      <w:r>
-        <w:t xml:space="preserve"> Historiallinen tori täynnä värikkäitä kojuja ja ihmisiä, joka on täynnä elämää ja tapahtumia ympäri vuoden.</w:t>
-      </w:r>
-    </w:p>
-    <w:p>
-      <w:pPr>
-        <w:numPr>
-          <w:ilvl w:val="0"/>
-          <w:numId w:val="3"/>
-        </w:numPr>
-      </w:pPr>
-      <w:r>
-        <w:rPr>
-          <w:b/>
-          <w:bCs/>
-        </w:rPr>
-        <w:t>Moottoritie:</w:t>
-      </w:r>
-      <w:r>
-        <w:t xml:space="preserve"> Nopeiden autojen ja rekkojen täyttämä valtatie, joka yhdistää kaupungit toisiinsa ja tarjoaa matkustajille nopean liikkumistavan.</w:t>
-      </w:r>
-    </w:p>
-    <w:p>
-      <w:pPr>
-        <w:numPr>
-          <w:ilvl w:val="0"/>
-          <w:numId w:val="3"/>
-        </w:numPr>
-      </w:pPr>
-      <w:r>
-        <w:rPr>
-          <w:b/>
-          <w:bCs/>
-        </w:rPr>
-        <w:t>Armeija-alue:</w:t>
-      </w:r>
-      <w:r>
-        <w:t xml:space="preserve"> Tarkasti vartioidut alueet, joilla harjoitetaan sotilaskoulutusta ja säilytetään armeijan kalustoa ja varusteita.</w:t>
-      </w:r>
-    </w:p>
-    <w:p>
-      <w:pPr>
-        <w:numPr>
-          <w:ilvl w:val="0"/>
-          <w:numId w:val="3"/>
-        </w:numPr>
-      </w:pPr>
-      <w:r>
-        <w:rPr>
-          <w:b/>
-          <w:bCs/>
-        </w:rPr>
-        <w:t>Sotilaskoti:</w:t>
-      </w:r>
-      <w:r>
-        <w:t xml:space="preserve"> Rentouttava ja kodikas ympäristö, jossa sotilaat voivat levätä ja viettää aikaa kavereidensa kanssa palveluksen lomassa.</w:t>
-      </w:r>
-    </w:p>
-    <w:p>
-      <w:pPr>
-        <w:numPr>
-          <w:ilvl w:val="0"/>
-          <w:numId w:val="3"/>
-        </w:numPr>
-      </w:pPr>
-      <w:r>
-        <w:rPr>
-          <w:b/>
-          <w:bCs/>
-        </w:rPr>
-        <w:t>Maantie:</w:t>
-      </w:r>
-      <w:r>
-        <w:t xml:space="preserve"> Avara ja pitkä tie, joka kiemurtelee läpi maisemien tarjoten matkaajille mahdollisuuden nähdä uusia maisemia ja paikkoja.</w:t>
-      </w:r>
-    </w:p>
-    <w:p>
-      <w:pPr>
-        <w:numPr>
-          <w:ilvl w:val="0"/>
-          <w:numId w:val="3"/>
-        </w:numPr>
-      </w:pPr>
-      <w:r>
-        <w:rPr>
-          <w:b/>
-          <w:bCs/>
-        </w:rPr>
-        <w:t>Kaatopaikka:</w:t>
-      </w:r>
-      <w:r>
-        <w:t xml:space="preserve"> Suuri alue, jonne kerätään ja käsitellään jätteitä, ja joka tarjoaa kierrätysmahdollisuuksia sekä mahdollisuuden löytää yllättäviä aarteita.</w:t>
-      </w:r>
-    </w:p>
-    <w:p>
-      <w:pPr>
-        <w:numPr>
-          <w:ilvl w:val="0"/>
-          <w:numId w:val="3"/>
-        </w:numPr>
-      </w:pPr>
-      <w:r>
-        <w:rPr>
-          <w:b/>
-          <w:bCs/>
-        </w:rPr>
-        <w:t>Kyläpubi:</w:t>
-      </w:r>
-      <w:r>
-        <w:t xml:space="preserve"> Kodikas ja lämminhenkinen paikka, jossa paikalliset kokoontuvat juomaan olutta, pelaamaan biljardia ja nauttimaan musiikista.</w:t>
-      </w:r>
-    </w:p>
-    <w:p>
-      <w:pPr>
-        <w:numPr>
-          <w:ilvl w:val="0"/>
-          <w:numId w:val="3"/>
-        </w:numPr>
-      </w:pPr>
-      <w:r>
-        <w:rPr>
-          <w:b/>
-          <w:bCs/>
-        </w:rPr>
-        <w:t>Kela:</w:t>
-      </w:r>
-      <w:r>
-        <w:t xml:space="preserve"> Virallinen toimipaikka, jossa hoidetaan sosiaaliturvaan liittyviä asioita, kuten terveydenhuoltoa, eläkkeitä ja muita tukia.</w:t>
-      </w:r>
-    </w:p>
-    <w:p>
-      <w:pPr>
-        <w:numPr>
-          <w:ilvl w:val="0"/>
-          <w:numId w:val="3"/>
-        </w:numPr>
-      </w:pPr>
-      <w:r>
-        <w:rPr>
-          <w:b/>
-          <w:bCs/>
-        </w:rPr>
-        <w:t>Ratikka:</w:t>
-      </w:r>
-      <w:r>
-        <w:t xml:space="preserve"> Kaupungin julkinen liikenneväline, joka tarjoaa matkustajille mukavan tavan liikkua kaupungin sisällä.</w:t>
-      </w:r>
-    </w:p>
-    <w:p>
-      <w:pPr>
-        <w:numPr>
-          <w:ilvl w:val="0"/>
-          <w:numId w:val="3"/>
-        </w:numPr>
-      </w:pPr>
-      <w:r>
-        <w:rPr>
-          <w:b/>
-          <w:bCs/>
-        </w:rPr>
-        <w:t>Takamaa:</w:t>
-      </w:r>
-      <w:r>
-        <w:t xml:space="preserve"> Syrjäinen ja erämaamainen alue, jossa voi kokea luonnon rauhan ja hiljaisuuden sekä mahdollisesti löytää piilotettuja aarteita.</w:t>
-      </w:r>
-    </w:p>
-    <w:p>
-      <w:pPr>
-        <w:numPr>
-          <w:ilvl w:val="0"/>
-          <w:numId w:val="3"/>
-        </w:numPr>
+        <w:t>Täti: Pieni kodikas mökki metsän keskellä, jossa asuu ystävällinen vanha täti. Mökin ympärillä kohoavat korkeat puut ja talon sisällä on tunnelma kuin suoraan menneiden vuosikymmenten ajalta. Tädin keräämät esineet ja muistot menneisyydestä, kuten vanhat vinyylikokoelmat ja käsintehdyt villasukat, tuovat lämpimiä muistoja menneiltä ajoilta.</w:t>
+      </w:r>
+    </w:p>
+    <w:p>
+      <w:pPr>
+        <w:numPr>
+          <w:ilvl w:val="0"/>
+          <w:numId w:val="4"/>
+        </w:numPr>
+        <w:rPr>
+          <w:b/>
+          <w:bCs/>
+        </w:rPr>
+      </w:pPr>
+      <w:r>
+        <w:rPr>
+          <w:b/>
+          <w:bCs/>
+        </w:rPr>
+        <w:t>Kirjasto: Hiljainen ja rauhallinen tila, joka on täynnä kirjahyllyjä ja lukunurkkauksia. Kirjaston seinillä on vanhoja tauluja ja seinäkello tikittää rauhallisesti. Kirjastossa voi uppoutua vanhojen kirjojen maailmaan ja löytää itsensä seikkailemasta menneisyyden tarinoiden parissa.</w:t>
+      </w:r>
+    </w:p>
+    <w:p>
+      <w:pPr>
+        <w:numPr>
+          <w:ilvl w:val="0"/>
+          <w:numId w:val="4"/>
+        </w:numPr>
+        <w:rPr>
+          <w:b/>
+          <w:bCs/>
+        </w:rPr>
+      </w:pPr>
+      <w:r>
+        <w:rPr>
+          <w:b/>
+          <w:bCs/>
+        </w:rPr>
+        <w:t>Kebab: Värikäs ja vilkas ravintola, jossa tarjoillaan herkullisia kebab-annoksia ja muita välimerellisiä herkkuja. Ravintolan seinillä on eloisia värejä ja kiinnostavia kuvia, ja tunnelma on rento ja mukaansatempaava. Ruokailijat voivat nauttia ruoastaan istuimilla istuen ja seurata kiireistä menoa ympärillään.</w:t>
+      </w:r>
+    </w:p>
+    <w:p>
+      <w:pPr>
+        <w:numPr>
+          <w:ilvl w:val="0"/>
+          <w:numId w:val="4"/>
+        </w:numPr>
+        <w:rPr>
+          <w:b/>
+          <w:bCs/>
+        </w:rPr>
+      </w:pPr>
+      <w:r>
+        <w:rPr>
+          <w:b/>
+          <w:bCs/>
+        </w:rPr>
+        <w:t>Parturi: Tyylikäs parturiliike, jossa asiakkaat voivat rentoutua ja hemmotella itseään. Liikkeen sisällä soi mukaansatempaava musiikki ja seinillä on kiinnostavia kuvia ja julisteita. Parturi hoitaa asiakkaiden hiukset ja par</w:t>
+      </w:r>
+      <w:r>
+        <w:rPr>
+          <w:b/>
+          <w:bCs/>
+        </w:rPr>
+        <w:t xml:space="preserve">rat </w:t>
+      </w:r>
+      <w:r>
+        <w:rPr>
+          <w:b/>
+          <w:bCs/>
+        </w:rPr>
+        <w:t>taitavasti, luoden samalla rennon ilmapiirin.</w:t>
+      </w:r>
+    </w:p>
+    <w:p>
+      <w:pPr>
+        <w:numPr>
+          <w:ilvl w:val="0"/>
+          <w:numId w:val="4"/>
+        </w:numPr>
+        <w:rPr>
+          <w:b/>
+          <w:bCs/>
+        </w:rPr>
+      </w:pPr>
+      <w:r>
+        <w:rPr>
+          <w:b/>
+          <w:bCs/>
+        </w:rPr>
+        <w:t>Ylöjärven keskusta: Pieni mutta vilkas kaupunkikeskus, jossa kadut ovat täynnä erilaisia liikkeitä ja kahviloita. Ihmiset kulkevat kaduilla iloisesti keskustellen ja nauttien ympäröivästä tunnelmasta. Kahvilat tarjoavat asiakkaille herkullisia välipaloja ja juomia, ja kaupat ovat täynnä kiinnostavia tuotteita.</w:t>
+      </w:r>
+    </w:p>
+    <w:p>
+      <w:pPr>
+        <w:numPr>
+          <w:ilvl w:val="0"/>
+          <w:numId w:val="4"/>
+        </w:numPr>
+        <w:rPr>
+          <w:b/>
+          <w:bCs/>
+        </w:rPr>
+      </w:pPr>
+      <w:r>
+        <w:rPr>
+          <w:b/>
+          <w:bCs/>
+        </w:rPr>
+        <w:t>Tampereen keskustori: Historiallinen tori täynnä erilaisia kojuja ja myyntipisteitä. Torilla vallitsee iloinen puheensorina ja musiikki soi taustalla. Vierailijat voivat tutustua erilaisiin tuotteisiin ja nauttia tunnelmasta.</w:t>
+      </w:r>
+    </w:p>
+    <w:p>
+      <w:pPr>
+        <w:numPr>
+          <w:ilvl w:val="0"/>
+          <w:numId w:val="4"/>
+        </w:numPr>
+        <w:rPr>
+          <w:b/>
+          <w:bCs/>
+        </w:rPr>
+      </w:pPr>
+      <w:r>
+        <w:rPr>
+          <w:b/>
+          <w:bCs/>
+        </w:rPr>
+        <w:t>Moottoritie: Halki maiseman kiemurteleva valtatie, jonka varrella on erilaisia pysähdyspaikkoja ja levähdysalueita. Matkaajat voivat nauttia kauniista maisemista ja pysähtyä lepäämään matkan varrella.</w:t>
+      </w:r>
+    </w:p>
+    <w:p>
+      <w:pPr>
+        <w:numPr>
+          <w:ilvl w:val="0"/>
+          <w:numId w:val="4"/>
+        </w:numPr>
+        <w:rPr>
+          <w:b/>
+          <w:bCs/>
+        </w:rPr>
+      </w:pPr>
+      <w:r>
+        <w:rPr>
+          <w:b/>
+          <w:bCs/>
+        </w:rPr>
+        <w:t>Armeija-alue: Tiukasti vartioidut alueet, joilla harjoitetaan erilaisia sotilaallisia toimintoja. Alueilla on erilaisia rakennuksia ja varusteita, ja sotilaat valvovat tarkasti alueita.</w:t>
+      </w:r>
+    </w:p>
+    <w:p>
+      <w:pPr>
+        <w:numPr>
+          <w:ilvl w:val="0"/>
+          <w:numId w:val="4"/>
+        </w:numPr>
+        <w:rPr>
+          <w:b/>
+          <w:bCs/>
+        </w:rPr>
+      </w:pPr>
+      <w:r>
+        <w:rPr>
+          <w:b/>
+          <w:bCs/>
+        </w:rPr>
+        <w:t>Sotilaskoti: Kodikas ja lämminhenkinen ympäristö, jossa sotilaat voivat levätä ja viettää aikaa yhdessä. Sotilaskodissa on erilaisia tiloja ja palveluita, ja siellä vallitsee rento ja ystävällinen ilmapiiri.</w:t>
+      </w:r>
+    </w:p>
+    <w:p>
+      <w:pPr>
+        <w:numPr>
+          <w:ilvl w:val="0"/>
+          <w:numId w:val="4"/>
+        </w:numPr>
+        <w:rPr>
+          <w:b/>
+          <w:bCs/>
+        </w:rPr>
+      </w:pPr>
+      <w:r>
+        <w:rPr>
+          <w:b/>
+          <w:bCs/>
+        </w:rPr>
+        <w:t>Maantie: Pitkä ja mutkainen tie, joka kulkee läpi erilaisten maisemien. Tienvarsilla on erilaisia pysähdyspaikkoja ja nähtävyyksiä, ja matkaajat voivat nauttia kauniista maisemista.</w:t>
+      </w:r>
+    </w:p>
+    <w:p>
+      <w:pPr>
+        <w:numPr>
+          <w:ilvl w:val="0"/>
+          <w:numId w:val="4"/>
+        </w:numPr>
+        <w:rPr>
+          <w:b/>
+          <w:bCs/>
+        </w:rPr>
+      </w:pPr>
+      <w:r>
+        <w:rPr>
+          <w:b/>
+          <w:bCs/>
+        </w:rPr>
+        <w:t>Kaatopaikka: Laaja alue, jonne kerätään ja käsitellään erilaisia jätteitä. Alueella on erilaisia jäteläjiä ja kasoja, ja siellä vallitsee erilainen tunnelma kuin muualla.</w:t>
+      </w:r>
+    </w:p>
+    <w:p>
+      <w:pPr>
+        <w:rPr>
+          <w:b/>
+          <w:bCs/>
+        </w:rPr>
+      </w:pPr>
+    </w:p>
+    <w:p>
+      <w:pPr>
+        <w:numPr>
+          <w:ilvl w:val="0"/>
+          <w:numId w:val="5"/>
+        </w:numPr>
+        <w:rPr>
+          <w:b/>
+          <w:bCs/>
+        </w:rPr>
+      </w:pPr>
+      <w:r>
+        <w:rPr>
+          <w:b/>
+          <w:bCs/>
+        </w:rPr>
+        <w:t xml:space="preserve">Kyläpubi: Kodikas ja perinteinen paikka, jossa ihmiset kokoontuvat nauttimaan hyvästä seurasta ja virvokkeista. Pienet puupöydät ja tuolit täyttävät tilan, ja seinillä roikkuu </w:t>
+      </w:r>
+      <w:r>
+        <w:rPr>
+          <w:b/>
+          <w:bCs/>
+        </w:rPr>
+        <w:lastRenderedPageBreak/>
+        <w:t>vanhoja valokuvia ja muistoesineitä menneiltä ajoilta. Tunnelma on rento ja ystävällinen, ja paikalliset jakavat mielellään tarinoitaan ja kuulumisiaan.</w:t>
+      </w:r>
+    </w:p>
+    <w:p>
+      <w:pPr>
+        <w:numPr>
+          <w:ilvl w:val="0"/>
+          <w:numId w:val="5"/>
+        </w:numPr>
+        <w:rPr>
+          <w:b/>
+          <w:bCs/>
+        </w:rPr>
+      </w:pPr>
+      <w:r>
+        <w:rPr>
+          <w:b/>
+          <w:bCs/>
+        </w:rPr>
+        <w:t>Kela: Virallinen toimipaikka, jossa hoidetaan erilaisia viranomaisasioita ja tukiasioita. Tilat ovat neutraaleja ja käytännöllisiä, ja asiakkaat odottavat kärsivällisesti vuoroaan vanhojen puisten penkkien ääressä. Kela tarjoaa avun tarvitseville ja varmistaa, että kaikilla on mahdollisuus saada tarvitsemaansa tukea ja apua.</w:t>
+      </w:r>
+    </w:p>
+    <w:p>
+      <w:pPr>
+        <w:numPr>
+          <w:ilvl w:val="0"/>
+          <w:numId w:val="5"/>
+        </w:numPr>
+        <w:rPr>
+          <w:b/>
+          <w:bCs/>
+        </w:rPr>
+      </w:pPr>
+      <w:r>
+        <w:rPr>
+          <w:b/>
+          <w:bCs/>
+        </w:rPr>
+        <w:t>Ratikka: Kaupungin joukkoliikenneväline, joka tarjoaa kätevän ja ympäristöystävällisen tavan liikkua kaupungin sisällä. Ratikka on vanhanaikaisesti sisustettu ja siinä on istumapaikkoja matkustajille. Matkustajat voivat nauttia maisemista ikkunoista ja jakaa matkansa muiden kanssa.</w:t>
+      </w:r>
+    </w:p>
+    <w:p>
+      <w:pPr>
+        <w:numPr>
+          <w:ilvl w:val="0"/>
+          <w:numId w:val="5"/>
+        </w:numPr>
+        <w:rPr>
+          <w:b/>
+          <w:bCs/>
+        </w:rPr>
+      </w:pPr>
+      <w:r>
+        <w:rPr>
+          <w:b/>
+          <w:bCs/>
+        </w:rPr>
+        <w:t>Takamaa: Syrjäinen ja luonnonkaunis alue, jossa voi kokea rauhaa ja hiljaisuutta. Takamaalla on laajoja metsiä ja avara taivas, ja siellä voi vaeltaa ja tutkia ympäristöä rauhassa. Alueella vallitsee erityinen tunnelma, joka houkuttelee ihmisiä pysähtymään hetkeksi ja nauttimaan luonnon tarjoamasta kauneudesta.</w:t>
+      </w:r>
+    </w:p>
+    <w:p>
+      <w:pPr>
+        <w:numPr>
+          <w:ilvl w:val="0"/>
+          <w:numId w:val="5"/>
+        </w:numPr>
+        <w:rPr>
+          <w:b/>
+          <w:bCs/>
+        </w:rPr>
       </w:pPr>
       <w:proofErr w:type="spellStart"/>
       <w:r>
@@ -2588,148 +2645,262 @@
           <w:b/>
           <w:bCs/>
         </w:rPr>
-        <w:t>-setä:</w:t>
-      </w:r>
-      <w:r>
-        <w:t xml:space="preserve"> Karismaattinen vanha mies, joka asuu yksinäisellä maatilalla ja jonka ympärillä kiertää monia tarinoita ja salaisuuksia.</w:t>
-      </w:r>
-    </w:p>
-    <w:p>
-      <w:pPr>
-        <w:numPr>
-          <w:ilvl w:val="0"/>
-          <w:numId w:val="3"/>
-        </w:numPr>
-      </w:pPr>
-      <w:r>
-        <w:rPr>
-          <w:b/>
-          <w:bCs/>
-        </w:rPr>
-        <w:t>Koti</w:t>
-      </w:r>
-      <w:r>
-        <w:t>: Kodikas ja turvallinen paikka, jossa pelaaja voi rentoutua ja levätä seikkailujensa välissä. Koti voi sisältää erilaisia huoneita, kuten olohuoneen, keittiön ja makuuhuoneen.</w:t>
-      </w:r>
-    </w:p>
-    <w:p>
-      <w:pPr>
-        <w:numPr>
-          <w:ilvl w:val="0"/>
-          <w:numId w:val="3"/>
-        </w:numPr>
-      </w:pPr>
-      <w:r>
-        <w:rPr>
-          <w:b/>
-          <w:bCs/>
-        </w:rPr>
-        <w:t>Hiekkatie</w:t>
-      </w:r>
-      <w:r>
-        <w:t>: Hiekkainen ja mutkainen polku, joka vie läpi metsien ja peltojen tarjoten upeita maisemia ja mahdollisesti piilotettuja aarteita tai salaisia polkuja.</w:t>
-      </w:r>
-    </w:p>
-    <w:p>
-      <w:pPr>
-        <w:numPr>
-          <w:ilvl w:val="0"/>
-          <w:numId w:val="3"/>
-        </w:numPr>
-      </w:pPr>
-      <w:r>
-        <w:rPr>
-          <w:b/>
-          <w:bCs/>
-        </w:rPr>
-        <w:lastRenderedPageBreak/>
-        <w:t>Mummola</w:t>
-      </w:r>
-      <w:r>
-        <w:t>: Viehättävä maalaistalo, jossa asuu ystävällinen isoäiti tai isoäiti. Mummolan ympärillä voi olla vehreää puutarhaa ja kukkivia pensaita, ja talo itsessään voi olla täynnä lämpöä ja rakkautta.</w:t>
-      </w:r>
-    </w:p>
-    <w:p>
-      <w:pPr>
-        <w:numPr>
-          <w:ilvl w:val="0"/>
-          <w:numId w:val="3"/>
-        </w:numPr>
-      </w:pPr>
-      <w:r>
-        <w:rPr>
-          <w:b/>
-          <w:bCs/>
-        </w:rPr>
-        <w:t xml:space="preserve">Valintatalo: </w:t>
-      </w:r>
-      <w:r>
-        <w:t xml:space="preserve">Paikallinen ruokakauppa, jossa pelaaja voi käydä ostoksilla ja löytää tarvitsemiaan tavaroita ja ruokaa matkansa varrelle. Valintatalo voi tarjota myös erilaisia </w:t>
-      </w:r>
-      <w:r>
-        <w:rPr>
-          <w:rFonts w:ascii="Arial" w:hAnsi="Arial" w:cs="Arial"/>
-        </w:rPr>
-        <w:t>​​</w:t>
-      </w:r>
-      <w:r>
-        <w:t>teht</w:t>
-      </w:r>
-      <w:r>
-        <w:rPr>
-          <w:rFonts w:ascii="Aptos" w:hAnsi="Aptos" w:cs="Aptos"/>
-        </w:rPr>
-        <w:t>ä</w:t>
-      </w:r>
-      <w:r>
-        <w:t>vi</w:t>
-      </w:r>
-      <w:r>
-        <w:rPr>
-          <w:rFonts w:ascii="Aptos" w:hAnsi="Aptos" w:cs="Aptos"/>
-        </w:rPr>
-        <w:t>ä</w:t>
-      </w:r>
-      <w:r>
-        <w:t xml:space="preserve"> tai salaisuuksia, kuten piilotettuja aarteita tai vaikeasti l</w:t>
-      </w:r>
-      <w:r>
-        <w:rPr>
-          <w:rFonts w:ascii="Aptos" w:hAnsi="Aptos" w:cs="Aptos"/>
-        </w:rPr>
-        <w:t>ö</w:t>
-      </w:r>
-      <w:r>
-        <w:t>ydett</w:t>
-      </w:r>
-      <w:r>
-        <w:rPr>
-          <w:rFonts w:ascii="Aptos" w:hAnsi="Aptos" w:cs="Aptos"/>
-        </w:rPr>
-        <w:t>ä</w:t>
-      </w:r>
-      <w:r>
-        <w:t>vi</w:t>
-      </w:r>
-      <w:r>
-        <w:rPr>
-          <w:rFonts w:ascii="Aptos" w:hAnsi="Aptos" w:cs="Aptos"/>
-        </w:rPr>
-        <w:t>ä</w:t>
-      </w:r>
-      <w:r>
-        <w:t xml:space="preserve"> esineit</w:t>
-      </w:r>
-      <w:r>
-        <w:rPr>
-          <w:rFonts w:ascii="Aptos" w:hAnsi="Aptos" w:cs="Aptos"/>
-        </w:rPr>
-        <w:t>ä</w:t>
-      </w:r>
-      <w:r>
-        <w:t>.</w:t>
-      </w:r>
-    </w:p>
+        <w:t xml:space="preserve">-setä: Karismaattinen vanha mies, joka asuu yksinäisellä maatilalla. </w:t>
+      </w:r>
+      <w:proofErr w:type="spellStart"/>
+      <w:r>
+        <w:rPr>
+          <w:b/>
+          <w:bCs/>
+        </w:rPr>
+        <w:t>Jarppa</w:t>
+      </w:r>
+      <w:proofErr w:type="spellEnd"/>
+      <w:r>
+        <w:rPr>
+          <w:b/>
+          <w:bCs/>
+        </w:rPr>
+        <w:t>-setä tunnetaan ympäristössään viisaana ja ystävällisenä hahmona, joka on aina valmis auttamaan muita ja jakamaan tarinoitaan menneiltä vuosikymmeniltä. Hänen maatilallaan vieraileminen on kuin matka menneisyyteen, jossa arvostetaan yksinkertaisia iloja ja elämän viisauksia.</w:t>
+      </w:r>
+    </w:p>
+    <w:p>
+      <w:pPr>
+        <w:numPr>
+          <w:ilvl w:val="0"/>
+          <w:numId w:val="5"/>
+        </w:numPr>
+        <w:rPr>
+          <w:b/>
+          <w:bCs/>
+        </w:rPr>
+      </w:pPr>
+      <w:r>
+        <w:rPr>
+          <w:b/>
+          <w:bCs/>
+        </w:rPr>
+        <w:t>Koti: Kodikas ja turvallinen paikka, jossa voi levätä ja rentoutua päivän päätteeksi. Kotona vallitsee lämmin ilmapiiri ja kodikas tunnelma, ja siellä voi nauttia perheen ja ystävien seurasta. Erilaiset huoneet tarjoavat mahdollisuuden rentoutua eri tavoin, olipa sitten kyseessä olohuoneen pehmeä sohva, keittiön lämpöinen tunnelma tai makuuhuoneen rauhallinen ilmapiiri.</w:t>
+      </w:r>
+    </w:p>
+    <w:p>
+      <w:pPr>
+        <w:numPr>
+          <w:ilvl w:val="0"/>
+          <w:numId w:val="5"/>
+        </w:numPr>
+        <w:rPr>
+          <w:b/>
+          <w:bCs/>
+        </w:rPr>
+      </w:pPr>
+      <w:r>
+        <w:rPr>
+          <w:b/>
+          <w:bCs/>
+        </w:rPr>
+        <w:t>Hiekkatie: Hiekkainen polku, joka kulkee läpi metsien ja niittyjen. Hiekkatie on mutkainen ja seikkailunhaluisille sopiva reitti, joka tarjoaa mahdollisuuden tutkia luonnon monimuotoisuutta ja nauttia ulkoilmasta. Polulla voi kohdata erilaisia eläimiä ja kasveja, ja sen varrella voi löytää mielenkiintoisia kohteita tutkittavaksi.</w:t>
+      </w:r>
+    </w:p>
+    <w:p>
+      <w:pPr>
+        <w:numPr>
+          <w:ilvl w:val="0"/>
+          <w:numId w:val="5"/>
+        </w:numPr>
+        <w:rPr>
+          <w:b/>
+          <w:bCs/>
+        </w:rPr>
+      </w:pPr>
+      <w:r>
+        <w:rPr>
+          <w:b/>
+          <w:bCs/>
+        </w:rPr>
+        <w:t>Mummola: Viehättävä maalaistalo, jossa asuu ystävällinen isoäiti tai isoäiti. Mummolan ympärillä on vehreä puutarha ja kukkivia pensaita, ja talo itsessään on täynnä lämpöä ja rakkautta. Mummolassa vieraileminen on kuin paluu lapsuuden muistoihin ja menneiden kesien tunnelmaan, ja siellä voi rentoutua ja nauttia hyvästä seurasta ja herkullisista herkuista.</w:t>
+      </w:r>
+    </w:p>
+    <w:p>
+      <w:pPr>
+        <w:numPr>
+          <w:ilvl w:val="0"/>
+          <w:numId w:val="5"/>
+        </w:numPr>
+        <w:rPr>
+          <w:b/>
+          <w:bCs/>
+        </w:rPr>
+      </w:pPr>
+      <w:r>
+        <w:rPr>
+          <w:b/>
+          <w:bCs/>
+        </w:rPr>
+        <w:t>Valintatalo: Paikallinen ruokakauppa, jossa pelaaja voi käydä ostoksilla ja löytää tarvitsemiaan tavaroita ja ruokaa matkansa varrelle. Valintatalo tarjoaa laajan valikoiman erilaisia tuotteita ja palveluita, ja siellä voi tavata tuttuja ja vaihtaa kuulumisia. Kaupassa vallitsee tuttu ja turvallinen ilmapiiri, joka houkuttelee asiakkaita palaamaan yhä uudelleen.</w:t>
+      </w:r>
+    </w:p>
+    <w:p/>
+    <w:p>
+      <w:pPr>
+        <w:shd w:val="clear" w:color="auto" w:fill="000030"/>
+        <w:spacing w:line="285" w:lineRule="atLeast"/>
+        <w:rPr>
+          <w:rFonts w:ascii="JetBrains Mono" w:eastAsia="Times New Roman" w:hAnsi="JetBrains Mono" w:cs="JetBrains Mono"/>
+          <w:color w:val="F0D2E9"/>
+          <w:kern w:val="0"/>
+          <w:sz w:val="21"/>
+          <w:szCs w:val="21"/>
+          <w:lang w:eastAsia="fi-FI"/>
+          <w14:ligatures w14:val="none"/>
+        </w:rPr>
+      </w:pPr>
+      <w:r>
+        <w:t>ohjausvaijeri</w:t>
+      </w:r>
+      <w:r>
+        <w:t>,</w:t>
+      </w:r>
+      <w:r>
+        <w:t xml:space="preserve"> </w:t>
+      </w:r>
+      <w:r>
+        <w:rPr>
+          <w:b/>
+          <w:bCs/>
+        </w:rPr>
+        <w:t>sähköjärjestelmä</w:t>
+      </w:r>
+      <w:r>
+        <w:rPr>
+          <w:b/>
+          <w:bCs/>
+        </w:rPr>
+        <w:t xml:space="preserve">, </w:t>
+      </w:r>
+      <w:r>
+        <w:rPr>
+          <w:b/>
+          <w:bCs/>
+        </w:rPr>
+        <w:t>moottorin suodatin</w:t>
+      </w:r>
+      <w:r>
+        <w:rPr>
+          <w:b/>
+          <w:bCs/>
+        </w:rPr>
+        <w:t xml:space="preserve">, </w:t>
+      </w:r>
+      <w:r>
+        <w:rPr>
+          <w:b/>
+          <w:bCs/>
+        </w:rPr>
+        <w:t>kaasutin</w:t>
+      </w:r>
+      <w:r>
+        <w:rPr>
+          <w:b/>
+          <w:bCs/>
+        </w:rPr>
+        <w:t xml:space="preserve">, ilmansuodatin, </w:t>
+      </w:r>
+      <w:r>
+        <w:rPr>
+          <w:rFonts w:ascii="JetBrains Mono" w:eastAsia="Times New Roman" w:hAnsi="JetBrains Mono" w:cs="JetBrains Mono"/>
+          <w:b/>
+          <w:bCs/>
+          <w:color w:val="90A9F0"/>
+          <w:kern w:val="0"/>
+          <w:sz w:val="21"/>
+          <w:szCs w:val="21"/>
+          <w:lang w:eastAsia="fi-FI"/>
+          <w14:ligatures w14:val="none"/>
+        </w:rPr>
+        <w:t>akku</w:t>
+      </w:r>
+      <w:r>
+        <w:rPr>
+          <w:rFonts w:ascii="JetBrains Mono" w:eastAsia="Times New Roman" w:hAnsi="JetBrains Mono" w:cs="JetBrains Mono"/>
+          <w:b/>
+          <w:bCs/>
+          <w:color w:val="90A9F0"/>
+          <w:kern w:val="0"/>
+          <w:sz w:val="21"/>
+          <w:szCs w:val="21"/>
+          <w:lang w:eastAsia="fi-FI"/>
+          <w14:ligatures w14:val="none"/>
+        </w:rPr>
+        <w:t xml:space="preserve">, jousitus, vaihteisto, pakoputki, </w:t>
+      </w:r>
+      <w:r>
+        <w:rPr>
+          <w:rFonts w:ascii="JetBrains Mono" w:eastAsia="Times New Roman" w:hAnsi="JetBrains Mono" w:cs="JetBrains Mono"/>
+          <w:b/>
+          <w:bCs/>
+          <w:color w:val="90A9F0"/>
+          <w:kern w:val="0"/>
+          <w:sz w:val="21"/>
+          <w:szCs w:val="21"/>
+          <w:lang w:eastAsia="fi-FI"/>
+          <w14:ligatures w14:val="none"/>
+        </w:rPr>
+        <w:t xml:space="preserve">istuimet, renkaat, moottoriöljy, </w:t>
+      </w:r>
+      <w:r>
+        <w:rPr>
+          <w:rFonts w:ascii="JetBrains Mono" w:eastAsia="Times New Roman" w:hAnsi="JetBrains Mono" w:cs="JetBrains Mono"/>
+          <w:b/>
+          <w:bCs/>
+          <w:color w:val="90A9F0"/>
+          <w:kern w:val="0"/>
+          <w:sz w:val="21"/>
+          <w:szCs w:val="21"/>
+          <w:lang w:eastAsia="fi-FI"/>
+          <w14:ligatures w14:val="none"/>
+        </w:rPr>
+        <w:t>ohjauspyörä</w:t>
+      </w:r>
+      <w:r>
+        <w:rPr>
+          <w:rFonts w:ascii="JetBrains Mono" w:eastAsia="Times New Roman" w:hAnsi="JetBrains Mono" w:cs="JetBrains Mono"/>
+          <w:b/>
+          <w:bCs/>
+          <w:color w:val="90A9F0"/>
+          <w:kern w:val="0"/>
+          <w:sz w:val="21"/>
+          <w:szCs w:val="21"/>
+          <w:lang w:eastAsia="fi-FI"/>
+          <w14:ligatures w14:val="none"/>
+        </w:rPr>
+        <w:t>, puskurit</w:t>
+      </w:r>
+    </w:p>
+    <w:p>
+      <w:pPr>
+        <w:shd w:val="clear" w:color="auto" w:fill="000030"/>
+        <w:spacing w:line="285" w:lineRule="atLeast"/>
+        <w:rPr>
+          <w:rFonts w:ascii="JetBrains Mono" w:eastAsia="Times New Roman" w:hAnsi="JetBrains Mono" w:cs="JetBrains Mono"/>
+          <w:color w:val="F0D2E9"/>
+          <w:kern w:val="0"/>
+          <w:sz w:val="21"/>
+          <w:szCs w:val="21"/>
+          <w:lang w:eastAsia="fi-FI"/>
+          <w14:ligatures w14:val="none"/>
+        </w:rPr>
+      </w:pPr>
+    </w:p>
+    <w:p>
+      <w:pPr>
+        <w:rPr>
+          <w:b/>
+          <w:bCs/>
+        </w:rPr>
+      </w:pPr>
+    </w:p>
+    <w:p/>
     <w:p/>
     <w:sectPr>
       <w:pgSz w:w="11906" w:h="16838"/>
@@ -2742,8 +2913,121 @@
 </file>
 
 <file path=word/numbering.xml><?xml version="1.0" encoding="utf-8"?>
-<w:numbering xmlns:wpc="http://schemas.microsoft.com/office/word/2010/wordprocessingCanvas" xmlns:cx="http://schemas.microsoft.com/office/drawing/2014/chartex" xmlns:cx1="http://schemas.microsoft.com/office/drawing/2015/9/8/chartex" xmlns:cx2="http://schemas.microsoft.com/office/drawing/2015/10/21/chartex" xmlns:cx3="http://schemas.microsoft.com/office/drawing/2016/5/9/chartex" xmlns:cx4="http://schemas.microsoft.com/office/drawing/2016/5/10/chartex" xmlns:cx5="http://schemas.microsoft.com/office/drawing/2016/5/11/chartex" xmlns:cx6="http://schemas.microsoft.com/office/drawing/2016/5/12/chartex" xmlns:cx7="http://schemas.microsoft.com/office/drawing/2016/5/13/chartex" xmlns:cx8="http://schemas.microsoft.com/office/drawing/2016/5/14/chartex" xmlns:mc="http://schemas.openxmlformats.org/markup-compatibility/2006" xmlns:aink="http://schemas.microsoft.com/office/drawing/2016/ink" xmlns:am3d="http://schemas.microsoft.com/office/drawing/2017/model3d" xmlns:o="urn:schemas-microsoft-com:office:office" xmlns:oel="http://schemas.microsoft.com/office/2019/extlst" xmlns:r="http://schemas.openxmlformats.org/officeDocument/2006/relationships" xmlns:m="http://schemas.openxmlformats.org/officeDocument/2006/math" xmlns:v="urn:schemas-microsoft-com:vml" xmlns:wp14="http://schemas.microsoft.com/office/word/2010/wordprocessingDrawing" xmlns:wp="http://schemas.openxmlformats.org/drawingml/2006/wordprocessingDrawing" xmlns:w10="urn:schemas-microsoft-com:office:word" xmlns:w="http://schemas.openxmlformats.org/wordprocessingml/2006/main" xmlns:w14="http://schemas.microsoft.com/office/word/2010/wordml" xmlns:w15="http://schemas.microsoft.com/office/word/2012/wordml" xmlns:w16cex="http://schemas.microsoft.com/office/word/2018/wordml/cex" xmlns:w16cid="http://schemas.microsoft.com/office/word/2016/wordml/cid" xmlns:w16="http://schemas.microsoft.com/office/word/2018/wordml" xmlns:w16sdtdh="http://schemas.microsoft.com/office/word/2020/wordml/sdtdatahash" xmlns:w16se="http://schemas.microsoft.com/office/word/2015/wordml/symex" xmlns:wpg="http://schemas.microsoft.com/office/word/2010/wordprocessingGroup" xmlns:wpi="http://schemas.microsoft.com/office/word/2010/wordprocessingInk" xmlns:wne="http://schemas.microsoft.com/office/word/2006/wordml" xmlns:wps="http://schemas.microsoft.com/office/word/2010/wordprocessingShape" mc:Ignorable="w14 w15 w16se w16cid w16 w16cex w16sdtdh wp14">
+<w:numbering xmlns:wpc="http://schemas.microsoft.com/office/word/2010/wordprocessingCanvas" xmlns:cx="http://schemas.microsoft.com/office/drawing/2014/chartex" xmlns:cx1="http://schemas.microsoft.com/office/drawing/2015/9/8/chartex" xmlns:cx2="http://schemas.microsoft.com/office/drawing/2015/10/21/chartex" xmlns:cx3="http://schemas.microsoft.com/office/drawing/2016/5/9/chartex" xmlns:cx4="http://schemas.microsoft.com/office/drawing/2016/5/10/chartex" xmlns:cx5="http://schemas.microsoft.com/office/drawing/2016/5/11/chartex" xmlns:cx6="http://schemas.microsoft.com/office/drawing/2016/5/12/chartex" xmlns:cx7="http://schemas.microsoft.com/office/drawing/2016/5/13/chartex" xmlns:cx8="http://schemas.microsoft.com/office/drawing/2016/5/14/chartex" xmlns:mc="http://schemas.openxmlformats.org/markup-compatibility/2006" xmlns:aink="http://schemas.microsoft.com/office/drawing/2016/ink" xmlns:am3d="http://schemas.microsoft.com/office/drawing/2017/model3d" xmlns:o="urn:schemas-microsoft-com:office:office" xmlns:oel="http://schemas.microsoft.com/office/2019/extlst" xmlns:r="http://schemas.openxmlformats.org/officeDocument/2006/relationships" xmlns:m="http://schemas.openxmlformats.org/officeDocument/2006/math" xmlns:v="urn:schemas-microsoft-com:vml" xmlns:wp14="http://schemas.microsoft.com/office/word/2010/wordprocessingDrawing" xmlns:wp="http://schemas.openxmlformats.org/drawingml/2006/wordprocessingDrawing" xmlns:w10="urn:schemas-microsoft-com:office:word" xmlns:w="http://schemas.openxmlformats.org/wordprocessingml/2006/main" xmlns:w14="http://schemas.microsoft.com/office/word/2010/wordml" xmlns:w15="http://schemas.microsoft.com/office/word/2012/wordml" xmlns:w16cex="http://schemas.microsoft.com/office/word/2018/wordml/cex" xmlns:w16cid="http://schemas.microsoft.com/office/word/2016/wordml/cid" xmlns:w16="http://schemas.microsoft.com/office/word/2018/wordml" xmlns:w16du="http://schemas.microsoft.com/office/word/2023/wordml/word16du" xmlns:w16sdtdh="http://schemas.microsoft.com/office/word/2020/wordml/sdtdatahash" xmlns:w16se="http://schemas.microsoft.com/office/word/2015/wordml/symex" xmlns:wpg="http://schemas.microsoft.com/office/word/2010/wordprocessingGroup" xmlns:wpi="http://schemas.microsoft.com/office/word/2010/wordprocessingInk" xmlns:wne="http://schemas.microsoft.com/office/word/2006/wordml" xmlns:wps="http://schemas.microsoft.com/office/word/2010/wordprocessingShape" mc:Ignorable="w14 w15 w16se w16cid w16 w16cex w16sdtdh w16du wp14">
   <w:abstractNum w:abstractNumId="0" w15:restartNumberingAfterBreak="0">
+    <w:nsid w:val="49674946"/>
+    <w:multiLevelType w:val="multilevel"/>
+    <w:tmpl w:val="7A6A9366"/>
+    <w:lvl w:ilvl="0">
+      <w:start w:val="12"/>
+      <w:numFmt w:val="decimal"/>
+      <w:lvlText w:val="%1."/>
+      <w:lvlJc w:val="left"/>
+      <w:pPr>
+        <w:tabs>
+          <w:tab w:val="num" w:pos="720"/>
+        </w:tabs>
+        <w:ind w:left="720" w:hanging="360"/>
+      </w:pPr>
+    </w:lvl>
+    <w:lvl w:ilvl="1" w:tentative="1">
+      <w:start w:val="1"/>
+      <w:numFmt w:val="decimal"/>
+      <w:lvlText w:val="%2."/>
+      <w:lvlJc w:val="left"/>
+      <w:pPr>
+        <w:tabs>
+          <w:tab w:val="num" w:pos="1440"/>
+        </w:tabs>
+        <w:ind w:left="1440" w:hanging="360"/>
+      </w:pPr>
+    </w:lvl>
+    <w:lvl w:ilvl="2" w:tentative="1">
+      <w:start w:val="1"/>
+      <w:numFmt w:val="decimal"/>
+      <w:lvlText w:val="%3."/>
+      <w:lvlJc w:val="left"/>
+      <w:pPr>
+        <w:tabs>
+          <w:tab w:val="num" w:pos="2160"/>
+        </w:tabs>
+        <w:ind w:left="2160" w:hanging="360"/>
+      </w:pPr>
+    </w:lvl>
+    <w:lvl w:ilvl="3" w:tentative="1">
+      <w:start w:val="1"/>
+      <w:numFmt w:val="decimal"/>
+      <w:lvlText w:val="%4."/>
+      <w:lvlJc w:val="left"/>
+      <w:pPr>
+        <w:tabs>
+          <w:tab w:val="num" w:pos="2880"/>
+        </w:tabs>
+        <w:ind w:left="2880" w:hanging="360"/>
+      </w:pPr>
+    </w:lvl>
+    <w:lvl w:ilvl="4" w:tentative="1">
+      <w:start w:val="1"/>
+      <w:numFmt w:val="decimal"/>
+      <w:lvlText w:val="%5."/>
+      <w:lvlJc w:val="left"/>
+      <w:pPr>
+        <w:tabs>
+          <w:tab w:val="num" w:pos="3600"/>
+        </w:tabs>
+        <w:ind w:left="3600" w:hanging="360"/>
+      </w:pPr>
+    </w:lvl>
+    <w:lvl w:ilvl="5" w:tentative="1">
+      <w:start w:val="1"/>
+      <w:numFmt w:val="decimal"/>
+      <w:lvlText w:val="%6."/>
+      <w:lvlJc w:val="left"/>
+      <w:pPr>
+        <w:tabs>
+          <w:tab w:val="num" w:pos="4320"/>
+        </w:tabs>
+        <w:ind w:left="4320" w:hanging="360"/>
+      </w:pPr>
+    </w:lvl>
+    <w:lvl w:ilvl="6" w:tentative="1">
+      <w:start w:val="1"/>
+      <w:numFmt w:val="decimal"/>
+      <w:lvlText w:val="%7."/>
+      <w:lvlJc w:val="left"/>
+      <w:pPr>
+        <w:tabs>
+          <w:tab w:val="num" w:pos="5040"/>
+        </w:tabs>
+        <w:ind w:left="5040" w:hanging="360"/>
+      </w:pPr>
+    </w:lvl>
+    <w:lvl w:ilvl="7" w:tentative="1">
+      <w:start w:val="1"/>
+      <w:numFmt w:val="decimal"/>
+      <w:lvlText w:val="%8."/>
+      <w:lvlJc w:val="left"/>
+      <w:pPr>
+        <w:tabs>
+          <w:tab w:val="num" w:pos="5760"/>
+        </w:tabs>
+        <w:ind w:left="5760" w:hanging="360"/>
+      </w:pPr>
+    </w:lvl>
+    <w:lvl w:ilvl="8" w:tentative="1">
+      <w:start w:val="1"/>
+      <w:numFmt w:val="decimal"/>
+      <w:lvlText w:val="%9."/>
+      <w:lvlJc w:val="left"/>
+      <w:pPr>
+        <w:tabs>
+          <w:tab w:val="num" w:pos="6480"/>
+        </w:tabs>
+        <w:ind w:left="6480" w:hanging="360"/>
+      </w:pPr>
+    </w:lvl>
+  </w:abstractNum>
+  <w:abstractNum w:abstractNumId="1" w15:restartNumberingAfterBreak="0">
     <w:nsid w:val="4A5F69BC"/>
     <w:multiLevelType w:val="hybridMultilevel"/>
     <w:tmpl w:val="6AA813E4"/>
@@ -2855,7 +3139,120 @@
       </w:rPr>
     </w:lvl>
   </w:abstractNum>
-  <w:abstractNum w:abstractNumId="1" w15:restartNumberingAfterBreak="0">
+  <w:abstractNum w:abstractNumId="2" w15:restartNumberingAfterBreak="0">
+    <w:nsid w:val="77BD6FA2"/>
+    <w:multiLevelType w:val="multilevel"/>
+    <w:tmpl w:val="CF6E475C"/>
+    <w:lvl w:ilvl="0">
+      <w:start w:val="1"/>
+      <w:numFmt w:val="decimal"/>
+      <w:lvlText w:val="%1."/>
+      <w:lvlJc w:val="left"/>
+      <w:pPr>
+        <w:tabs>
+          <w:tab w:val="num" w:pos="720"/>
+        </w:tabs>
+        <w:ind w:left="720" w:hanging="360"/>
+      </w:pPr>
+    </w:lvl>
+    <w:lvl w:ilvl="1" w:tentative="1">
+      <w:start w:val="1"/>
+      <w:numFmt w:val="decimal"/>
+      <w:lvlText w:val="%2."/>
+      <w:lvlJc w:val="left"/>
+      <w:pPr>
+        <w:tabs>
+          <w:tab w:val="num" w:pos="1440"/>
+        </w:tabs>
+        <w:ind w:left="1440" w:hanging="360"/>
+      </w:pPr>
+    </w:lvl>
+    <w:lvl w:ilvl="2" w:tentative="1">
+      <w:start w:val="1"/>
+      <w:numFmt w:val="decimal"/>
+      <w:lvlText w:val="%3."/>
+      <w:lvlJc w:val="left"/>
+      <w:pPr>
+        <w:tabs>
+          <w:tab w:val="num" w:pos="2160"/>
+        </w:tabs>
+        <w:ind w:left="2160" w:hanging="360"/>
+      </w:pPr>
+    </w:lvl>
+    <w:lvl w:ilvl="3" w:tentative="1">
+      <w:start w:val="1"/>
+      <w:numFmt w:val="decimal"/>
+      <w:lvlText w:val="%4."/>
+      <w:lvlJc w:val="left"/>
+      <w:pPr>
+        <w:tabs>
+          <w:tab w:val="num" w:pos="2880"/>
+        </w:tabs>
+        <w:ind w:left="2880" w:hanging="360"/>
+      </w:pPr>
+    </w:lvl>
+    <w:lvl w:ilvl="4" w:tentative="1">
+      <w:start w:val="1"/>
+      <w:numFmt w:val="decimal"/>
+      <w:lvlText w:val="%5."/>
+      <w:lvlJc w:val="left"/>
+      <w:pPr>
+        <w:tabs>
+          <w:tab w:val="num" w:pos="3600"/>
+        </w:tabs>
+        <w:ind w:left="3600" w:hanging="360"/>
+      </w:pPr>
+    </w:lvl>
+    <w:lvl w:ilvl="5" w:tentative="1">
+      <w:start w:val="1"/>
+      <w:numFmt w:val="decimal"/>
+      <w:lvlText w:val="%6."/>
+      <w:lvlJc w:val="left"/>
+      <w:pPr>
+        <w:tabs>
+          <w:tab w:val="num" w:pos="4320"/>
+        </w:tabs>
+        <w:ind w:left="4320" w:hanging="360"/>
+      </w:pPr>
+    </w:lvl>
+    <w:lvl w:ilvl="6" w:tentative="1">
+      <w:start w:val="1"/>
+      <w:numFmt w:val="decimal"/>
+      <w:lvlText w:val="%7."/>
+      <w:lvlJc w:val="left"/>
+      <w:pPr>
+        <w:tabs>
+          <w:tab w:val="num" w:pos="5040"/>
+        </w:tabs>
+        <w:ind w:left="5040" w:hanging="360"/>
+      </w:pPr>
+    </w:lvl>
+    <w:lvl w:ilvl="7" w:tentative="1">
+      <w:start w:val="1"/>
+      <w:numFmt w:val="decimal"/>
+      <w:lvlText w:val="%8."/>
+      <w:lvlJc w:val="left"/>
+      <w:pPr>
+        <w:tabs>
+          <w:tab w:val="num" w:pos="5760"/>
+        </w:tabs>
+        <w:ind w:left="5760" w:hanging="360"/>
+      </w:pPr>
+    </w:lvl>
+    <w:lvl w:ilvl="8" w:tentative="1">
+      <w:start w:val="1"/>
+      <w:numFmt w:val="decimal"/>
+      <w:lvlText w:val="%9."/>
+      <w:lvlJc w:val="left"/>
+      <w:pPr>
+        <w:tabs>
+          <w:tab w:val="num" w:pos="6480"/>
+        </w:tabs>
+        <w:ind w:left="6480" w:hanging="360"/>
+      </w:pPr>
+    </w:lvl>
+  </w:abstractNum>
+  <w:abstractNum w:abstractNumId="3" w15:restartNumberingAfterBreak="0">
     <w:nsid w:val="7B4E4377"/>
     <w:multiLevelType w:val="multilevel"/>
     <w:tmpl w:val="B74C803C"/>
@@ -2968,7 +3365,7 @@
       </w:pPr>
     </w:lvl>
   </w:abstractNum>
-  <w:abstractNum w:abstractNumId="2" w15:restartNumberingAfterBreak="0">
+  <w:abstractNum w:abstractNumId="4" w15:restartNumberingAfterBreak="0">
     <w:nsid w:val="7F855848"/>
     <w:multiLevelType w:val="multilevel"/>
     <w:tmpl w:val="3490F948"/>
@@ -3086,19 +3483,25 @@
     </w:lvl>
   </w:abstractNum>
   <w:num w:numId="1" w16cid:durableId="211962584">
-    <w:abstractNumId w:val="0"/>
+    <w:abstractNumId w:val="1"/>
   </w:num>
   <w:num w:numId="2" w16cid:durableId="1782797004">
+    <w:abstractNumId w:val="4"/>
+  </w:num>
+  <w:num w:numId="3" w16cid:durableId="233244206">
+    <w:abstractNumId w:val="3"/>
+  </w:num>
+  <w:num w:numId="4" w16cid:durableId="2120252886">
     <w:abstractNumId w:val="2"/>
   </w:num>
-  <w:num w:numId="3" w16cid:durableId="233244206">
-    <w:abstractNumId w:val="1"/>
+  <w:num w:numId="5" w16cid:durableId="369652242">
+    <w:abstractNumId w:val="0"/>
   </w:num>
 </w:numbering>
 </file>
 
 <file path=word/styles.xml><?xml version="1.0" encoding="utf-8"?>
-<w:styles xmlns:mc="http://schemas.openxmlformats.org/markup-compatibility/2006" xmlns:r="http://schemas.openxmlformats.org/officeDocument/2006/relationships" xmlns:w="http://schemas.openxmlformats.org/wordprocessingml/2006/main" xmlns:w14="http://schemas.microsoft.com/office/word/2010/wordml" xmlns:w15="http://schemas.microsoft.com/office/word/2012/wordml" xmlns:w16cex="http://schemas.microsoft.com/office/word/2018/wordml/cex" xmlns:w16cid="http://schemas.microsoft.com/office/word/2016/wordml/cid" xmlns:w16="http://schemas.microsoft.com/office/word/2018/wordml" xmlns:w16sdtdh="http://schemas.microsoft.com/office/word/2020/wordml/sdtdatahash" xmlns:w16se="http://schemas.microsoft.com/office/word/2015/wordml/symex" mc:Ignorable="w14 w15 w16se w16cid w16 w16cex w16sdtdh">
+<w:styles xmlns:mc="http://schemas.openxmlformats.org/markup-compatibility/2006" xmlns:r="http://schemas.openxmlformats.org/officeDocument/2006/relationships" xmlns:w="http://schemas.openxmlformats.org/wordprocessingml/2006/main" xmlns:w14="http://schemas.microsoft.com/office/word/2010/wordml" xmlns:w15="http://schemas.microsoft.com/office/word/2012/wordml" xmlns:w16cex="http://schemas.microsoft.com/office/word/2018/wordml/cex" xmlns:w16cid="http://schemas.microsoft.com/office/word/2016/wordml/cid" xmlns:w16="http://schemas.microsoft.com/office/word/2018/wordml" xmlns:w16du="http://schemas.microsoft.com/office/word/2023/wordml/word16du" xmlns:w16sdtdh="http://schemas.microsoft.com/office/word/2020/wordml/sdtdatahash" xmlns:w16se="http://schemas.microsoft.com/office/word/2015/wordml/symex" mc:Ignorable="w14 w15 w16se w16cid w16 w16cex w16sdtdh w16du">
   <w:docDefaults>
     <w:rPrDefault>
       <w:rPr>

</xml_diff>